<commit_message>
Added Info to project report
Dataset links and updated checklist
</commit_message>
<xml_diff>
--- a/ProjectReportDraft.docx
+++ b/ProjectReportDraft.docx
@@ -110,6 +110,7 @@
                                     <w:dataBinding w:prefixMappings="xmlns:ns0='http://purl.org/dc/elements/1.1/' xmlns:ns1='http://schemas.openxmlformats.org/package/2006/metadata/core-properties' " w:xpath="/ns1:coreProperties[1]/ns0:title[1]" w:storeItemID="{6C3C8BC8-F283-45AE-878A-BAB7291924A1}"/>
                                     <w:text/>
                                   </w:sdtPr>
+                                  <w:sdtEndPr/>
                                   <w:sdtContent>
                                     <w:p>
                                       <w:pPr>
@@ -426,6 +427,7 @@
                               <w:dataBinding w:prefixMappings="xmlns:ns0='http://purl.org/dc/elements/1.1/' xmlns:ns1='http://schemas.openxmlformats.org/package/2006/metadata/core-properties' " w:xpath="/ns1:coreProperties[1]/ns0:title[1]" w:storeItemID="{6C3C8BC8-F283-45AE-878A-BAB7291924A1}"/>
                               <w:text/>
                             </w:sdtPr>
+                            <w:sdtEndPr/>
                             <w:sdtContent>
                               <w:p>
                                 <w:pPr>
@@ -1170,10 +1172,7 @@
         </w:numPr>
       </w:pPr>
       <w:r>
-        <w:t>R</w:t>
-      </w:r>
-      <w:r>
-        <w:t>eport in pdf format, single column, standard margins, font Arial 11, maximum 8 pages (see below for details), including all figures</w:t>
+        <w:t>Report in pdf format, single column, standard margins, font Arial 11, maximum 8 pages (see below for details), including all figures</w:t>
       </w:r>
     </w:p>
     <w:p>
@@ -1181,13 +1180,324 @@
         <w:ind w:left="719"/>
       </w:pPr>
       <w:r>
-        <w:t>Following the above analytical process, make sure that in your report you answer the following</w:t>
+        <w:t>Following the above analytical process, make sure that in your report you answer the following questions (where appropriate):</w:t>
+      </w:r>
+    </w:p>
+    <w:p>
+      <w:pPr>
+        <w:pStyle w:val="ListParagraph"/>
+        <w:numPr>
+          <w:ilvl w:val="0"/>
+          <w:numId w:val="25"/>
+        </w:numPr>
+        <w:rPr>
+          <w:color w:val="538135" w:themeColor="accent6" w:themeShade="BF"/>
+        </w:rPr>
+      </w:pPr>
+      <w:r>
+        <w:rPr>
+          <w:color w:val="538135" w:themeColor="accent6" w:themeShade="BF"/>
+        </w:rPr>
+        <w:t>What is your dataset, problem domain?</w:t>
+      </w:r>
+    </w:p>
+    <w:p>
+      <w:pPr>
+        <w:pStyle w:val="ListParagraph"/>
+        <w:ind w:left="1439"/>
+        <w:rPr>
+          <w:color w:val="538135" w:themeColor="accent6" w:themeShade="BF"/>
+        </w:rPr>
+      </w:pPr>
+      <w:r>
+        <w:rPr>
+          <w:color w:val="538135" w:themeColor="accent6" w:themeShade="BF"/>
+        </w:rPr>
+        <w:t>Music recommendation based on personality type</w:t>
+      </w:r>
+    </w:p>
+    <w:p>
+      <w:pPr>
+        <w:pStyle w:val="ListParagraph"/>
+        <w:ind w:left="1439"/>
+        <w:rPr>
+          <w:color w:val="538135" w:themeColor="accent6" w:themeShade="BF"/>
+        </w:rPr>
+      </w:pPr>
+      <w:r>
+        <w:rPr>
+          <w:color w:val="538135" w:themeColor="accent6" w:themeShade="BF"/>
+        </w:rPr>
+        <w:t xml:space="preserve">Data sets:  </w:t>
+      </w:r>
+      <w:hyperlink r:id="rId9" w:history="1">
+        <w:r>
+          <w:rPr>
+            <w:rStyle w:val="Hyperlink"/>
+            <w:color w:val="034990" w:themeColor="hyperlink" w:themeShade="BF"/>
+          </w:rPr>
+          <w:t>https://www.kaggle.com/akdagmelih/five-personality-clusters-k-means/notebook</w:t>
+        </w:r>
+      </w:hyperlink>
+      <w:r>
+        <w:rPr>
+          <w:color w:val="538135" w:themeColor="accent6" w:themeShade="BF"/>
+        </w:rPr>
+        <w:t xml:space="preserve"> and </w:t>
+      </w:r>
+    </w:p>
+    <w:p>
+      <w:pPr>
+        <w:pStyle w:val="ListParagraph"/>
+        <w:ind w:left="1439"/>
+        <w:rPr>
+          <w:color w:val="000000" w:themeColor="text1"/>
+        </w:rPr>
+      </w:pPr>
+      <w:r>
+        <w:rPr>
+          <w:color w:val="000000" w:themeColor="text1"/>
+        </w:rPr>
+        <w:t xml:space="preserve">Problem domain: </w:t>
+      </w:r>
+      <w:r>
+        <w:rPr>
+          <w:color w:val="000000" w:themeColor="text1"/>
+        </w:rPr>
+        <w:t>Psychology of music preference</w:t>
+      </w:r>
+      <w:r>
+        <w:rPr>
+          <w:color w:val="000000" w:themeColor="text1"/>
+        </w:rPr>
+        <w:t>:</w:t>
+      </w:r>
+    </w:p>
+    <w:p>
+      <w:pPr>
+        <w:pStyle w:val="ListParagraph"/>
+        <w:ind w:left="1439"/>
+        <w:rPr>
+          <w:color w:val="000000" w:themeColor="text1"/>
+        </w:rPr>
+      </w:pPr>
+      <w:r>
+        <w:rPr>
+          <w:color w:val="000000" w:themeColor="text1"/>
+        </w:rPr>
+        <w:t>Hypothesis: How does someone’s personality type affect their musical preference?</w:t>
+      </w:r>
+    </w:p>
+    <w:p>
+      <w:pPr>
+        <w:pStyle w:val="ListParagraph"/>
+        <w:ind w:left="1439"/>
+        <w:rPr>
+          <w:color w:val="000000" w:themeColor="text1"/>
+        </w:rPr>
+      </w:pPr>
+      <w:r>
+        <w:rPr>
+          <w:color w:val="000000" w:themeColor="text1"/>
+        </w:rPr>
+        <w:t>Assumptions:</w:t>
+      </w:r>
+    </w:p>
+    <w:p>
+      <w:pPr>
+        <w:pStyle w:val="ListParagraph"/>
+        <w:ind w:left="1439"/>
+        <w:rPr>
+          <w:color w:val="000000" w:themeColor="text1"/>
+        </w:rPr>
+      </w:pPr>
+      <w:r>
+        <w:rPr>
+          <w:color w:val="000000" w:themeColor="text1"/>
+        </w:rPr>
+        <w:t xml:space="preserve">Using the Big Five personality traits to </w:t>
+      </w:r>
+      <w:proofErr w:type="spellStart"/>
+      <w:r>
+        <w:rPr>
+          <w:color w:val="000000" w:themeColor="text1"/>
+        </w:rPr>
+        <w:t>mesure</w:t>
+      </w:r>
+      <w:proofErr w:type="spellEnd"/>
+      <w:r>
+        <w:rPr>
+          <w:color w:val="000000" w:themeColor="text1"/>
+        </w:rPr>
+        <w:t xml:space="preserve"> personality:</w:t>
+      </w:r>
+    </w:p>
+    <w:p>
+      <w:pPr>
+        <w:pStyle w:val="ListParagraph"/>
+        <w:numPr>
+          <w:ilvl w:val="0"/>
+          <w:numId w:val="26"/>
+        </w:numPr>
+        <w:rPr>
+          <w:color w:val="000000" w:themeColor="text1"/>
+        </w:rPr>
+      </w:pPr>
+      <w:r>
+        <w:rPr>
+          <w:color w:val="000000" w:themeColor="text1"/>
+        </w:rPr>
+        <w:t>Openness to experience (inventive/curious vs. consistent/cautious)</w:t>
+      </w:r>
+    </w:p>
+    <w:p>
+      <w:pPr>
+        <w:pStyle w:val="ListParagraph"/>
+        <w:numPr>
+          <w:ilvl w:val="0"/>
+          <w:numId w:val="26"/>
+        </w:numPr>
+        <w:rPr>
+          <w:color w:val="000000" w:themeColor="text1"/>
+        </w:rPr>
+      </w:pPr>
+      <w:r>
+        <w:rPr>
+          <w:color w:val="000000" w:themeColor="text1"/>
+        </w:rPr>
+        <w:t>Conscientiousness (efficient/organized vs. easy-going/careless)</w:t>
+      </w:r>
+    </w:p>
+    <w:p>
+      <w:pPr>
+        <w:pStyle w:val="ListParagraph"/>
+        <w:numPr>
+          <w:ilvl w:val="0"/>
+          <w:numId w:val="26"/>
+        </w:numPr>
+        <w:rPr>
+          <w:color w:val="000000" w:themeColor="text1"/>
+        </w:rPr>
+      </w:pPr>
+      <w:r>
+        <w:rPr>
+          <w:color w:val="000000" w:themeColor="text1"/>
+        </w:rPr>
+        <w:t>Extroversion (outgoing/energetic vs. solitary/reserved)</w:t>
+      </w:r>
+    </w:p>
+    <w:p>
+      <w:pPr>
+        <w:pStyle w:val="ListParagraph"/>
+        <w:numPr>
+          <w:ilvl w:val="0"/>
+          <w:numId w:val="26"/>
+        </w:numPr>
+        <w:rPr>
+          <w:color w:val="000000" w:themeColor="text1"/>
+        </w:rPr>
+      </w:pPr>
+      <w:r>
+        <w:rPr>
+          <w:color w:val="000000" w:themeColor="text1"/>
+        </w:rPr>
+        <w:t>Agreeableness (friendly/compassionate vs. challenging/detached)</w:t>
+      </w:r>
+    </w:p>
+    <w:p>
+      <w:pPr>
+        <w:pStyle w:val="ListParagraph"/>
+        <w:numPr>
+          <w:ilvl w:val="0"/>
+          <w:numId w:val="26"/>
+        </w:numPr>
+        <w:rPr>
+          <w:color w:val="000000" w:themeColor="text1"/>
+        </w:rPr>
+      </w:pPr>
+      <w:r>
+        <w:rPr>
+          <w:color w:val="000000" w:themeColor="text1"/>
+        </w:rPr>
+        <w:t>Neuroticism (sensitive/nervous vs. secure/confident)</w:t>
+      </w:r>
+    </w:p>
+    <w:p>
+      <w:pPr>
+        <w:pStyle w:val="ListParagraph"/>
+        <w:ind w:left="1439"/>
+      </w:pPr>
+    </w:p>
+    <w:p>
+      <w:pPr>
+        <w:pStyle w:val="ListParagraph"/>
+        <w:numPr>
+          <w:ilvl w:val="0"/>
+          <w:numId w:val="25"/>
+        </w:numPr>
+        <w:rPr>
+          <w:color w:val="538135" w:themeColor="accent6" w:themeShade="BF"/>
+        </w:rPr>
+      </w:pPr>
+      <w:r>
+        <w:rPr>
+          <w:color w:val="538135" w:themeColor="accent6" w:themeShade="BF"/>
+        </w:rPr>
+        <w:t>Is your model classification or regression?</w:t>
+      </w:r>
+    </w:p>
+    <w:p>
+      <w:pPr>
+        <w:pStyle w:val="ListParagraph"/>
+        <w:ind w:left="1439"/>
+      </w:pPr>
+      <w:r>
+        <w:t>-</w:t>
+      </w:r>
+      <w:r>
+        <w:rPr>
+          <w:highlight w:val="yellow"/>
+        </w:rPr>
+        <w:t>Classification</w:t>
+      </w:r>
+      <w:r>
+        <w:t xml:space="preserve"> since we are predicting a discrete class label (the correlation between musical preference and personality type)</w:t>
+      </w:r>
+    </w:p>
+    <w:p>
+      <w:pPr>
+        <w:pStyle w:val="ListParagraph"/>
+        <w:ind w:left="1439"/>
+      </w:pPr>
+      <w:r>
+        <w:lastRenderedPageBreak/>
+        <w:t xml:space="preserve">Possible:  </w:t>
+      </w:r>
+      <w:r>
+        <w:t>A problem with two classes is often called a two-class or binary classification problem.</w:t>
       </w:r>
       <w:r>
         <w:t xml:space="preserve"> </w:t>
       </w:r>
-      <w:r>
-        <w:t>questions (where appropriate):</w:t>
+    </w:p>
+    <w:p>
+      <w:pPr>
+        <w:pStyle w:val="ListParagraph"/>
+        <w:ind w:left="1439"/>
+      </w:pPr>
+      <w:r>
+        <w:t xml:space="preserve">(refference: </w:t>
+      </w:r>
+      <w:hyperlink r:id="rId10" w:history="1">
+        <w:r>
+          <w:rPr>
+            <w:rStyle w:val="Hyperlink"/>
+          </w:rPr>
+          <w:t>https://machinelearningmastery.com/classification-versus-regression-in-machine-learning/</w:t>
+        </w:r>
+      </w:hyperlink>
+      <w:r>
+        <w:t>)</w:t>
       </w:r>
     </w:p>
     <w:p>
@@ -1196,25 +1506,15 @@
         <w:ind w:left="1079"/>
       </w:pPr>
       <w:r>
-        <w:t>• What is your dataset, problem domain?</w:t>
-      </w:r>
-    </w:p>
-    <w:p>
-      <w:pPr>
-        <w:pStyle w:val="ListParagraph"/>
-        <w:ind w:left="1079"/>
-      </w:pPr>
-      <w:r>
-        <w:t>• Is your model classification or regression?</w:t>
-      </w:r>
-    </w:p>
-    <w:p>
-      <w:pPr>
-        <w:pStyle w:val="ListParagraph"/>
-        <w:ind w:left="1079"/>
-      </w:pPr>
-      <w:r>
-        <w:t>• Did you have any missing, corrupt or misleading data? If so, how did you cope it?</w:t>
+        <w:t xml:space="preserve">• Did you have any missing, </w:t>
+      </w:r>
+      <w:proofErr w:type="gramStart"/>
+      <w:r>
+        <w:t>corrupt</w:t>
+      </w:r>
+      <w:proofErr w:type="gramEnd"/>
+      <w:r>
+        <w:t xml:space="preserve"> or misleading data? If so, how did you cope it?</w:t>
       </w:r>
     </w:p>
     <w:p>
@@ -1306,22 +1606,15 @@
     </w:p>
     <w:p>
       <w:r>
-        <w:t>D</w:t>
-      </w:r>
-      <w:r>
-        <w:t>escription and motivation of the problem, description of the</w:t>
-      </w:r>
-      <w:r>
-        <w:t xml:space="preserve"> </w:t>
-      </w:r>
-      <w:r>
-        <w:t>dataset including data types (e.g. discrete, continuous) (15%</w:t>
-      </w:r>
-      <w:r>
-        <w:t xml:space="preserve"> importance </w:t>
-      </w:r>
-      <w:r>
-        <w:t>)</w:t>
+        <w:t>Description and motivation of the problem, description of the dataset including data types (</w:t>
+      </w:r>
+      <w:proofErr w:type="gramStart"/>
+      <w:r>
+        <w:t>e.g.</w:t>
+      </w:r>
+      <w:proofErr w:type="gramEnd"/>
+      <w:r>
+        <w:t xml:space="preserve"> discrete, continuous) (15% importance )</w:t>
       </w:r>
     </w:p>
     <w:p>
@@ -1378,28 +1671,7 @@
     </w:p>
     <w:p>
       <w:r>
-        <w:t xml:space="preserve">Include: </w:t>
-      </w:r>
-      <w:r>
-        <w:t>summary of the models used, with their pros and cons, a</w:t>
-      </w:r>
-      <w:r>
-        <w:t xml:space="preserve"> </w:t>
-      </w:r>
-      <w:r>
-        <w:t>hypothesis statement, description of choice of training and evaluation methodology</w:t>
-      </w:r>
-      <w:r>
-        <w:t xml:space="preserve"> </w:t>
-      </w:r>
-      <w:r>
-        <w:t>(20%</w:t>
-      </w:r>
-      <w:r>
-        <w:t xml:space="preserve"> Importance</w:t>
-      </w:r>
-      <w:r>
-        <w:t>)</w:t>
+        <w:t>Include: summary of the models used, with their pros and cons, a hypothesis statement, description of choice of training and evaluation methodology (20% Importance)</w:t>
       </w:r>
     </w:p>
     <w:p>
@@ -1421,13 +1693,7 @@
         </w:numPr>
       </w:pPr>
       <w:r>
-        <w:t>Develop a plan as to which artificial intelligence techniques you might use and what sorts</w:t>
-      </w:r>
-      <w:r>
-        <w:t xml:space="preserve"> </w:t>
-      </w:r>
-      <w:r>
-        <w:t>of potential observations these can lead to, and how you will evaluate these.</w:t>
+        <w:t>Develop a plan as to which artificial intelligence techniques you might use and what sorts of potential observations these can lead to, and how you will evaluate these.</w:t>
       </w:r>
     </w:p>
     <w:p>
@@ -1439,13 +1705,15 @@
         </w:numPr>
       </w:pPr>
       <w:r>
-        <w:t>Split your dataset (train/validate/test, some datasets come pre-split). If you have a holdout</w:t>
-      </w:r>
-      <w:r>
-        <w:t xml:space="preserve"> </w:t>
-      </w:r>
-      <w:r>
-        <w:t>test set then you most likely don’t want to use this until the near the end of your work.</w:t>
+        <w:t xml:space="preserve">Split your dataset (train/validate/test, some datasets come pre-split). If you have a holdout test </w:t>
+      </w:r>
+      <w:proofErr w:type="gramStart"/>
+      <w:r>
+        <w:t>set</w:t>
+      </w:r>
+      <w:proofErr w:type="gramEnd"/>
+      <w:r>
+        <w:t xml:space="preserve"> then you most likely don’t want to use this until the near the end of your work.</w:t>
       </w:r>
     </w:p>
     <w:p>
@@ -1475,16 +1743,18 @@
         <w:rPr>
           <w:u w:val="single"/>
         </w:rPr>
-        <w:t>R</w:t>
-      </w:r>
-      <w:r>
-        <w:rPr>
-          <w:u w:val="single"/>
-        </w:rPr>
-        <w:t>esults</w:t>
-      </w:r>
-      <w:r>
-        <w:t>: description and presentation of the output. The code acts as an appendix to this section, and code quality (e.g. commenting) contributes. (35%)</w:t>
+        <w:t>Results</w:t>
+      </w:r>
+      <w:r>
+        <w:t>: description and presentation of the output. The code acts as an appendix to this section, and code quality (</w:t>
+      </w:r>
+      <w:proofErr w:type="gramStart"/>
+      <w:r>
+        <w:t>e.g.</w:t>
+      </w:r>
+      <w:proofErr w:type="gramEnd"/>
+      <w:r>
+        <w:t xml:space="preserve"> commenting) contributes. (35%)</w:t>
       </w:r>
     </w:p>
     <w:p>
@@ -1499,13 +1769,7 @@
         <w:rPr>
           <w:u w:val="single"/>
         </w:rPr>
-        <w:t>E</w:t>
-      </w:r>
-      <w:r>
-        <w:rPr>
-          <w:u w:val="single"/>
-        </w:rPr>
-        <w:t>valuation</w:t>
+        <w:t>Evaluation</w:t>
       </w:r>
       <w:r>
         <w:t>: analysis and critical evaluation of results. (10%)</w:t>
@@ -1525,31 +1789,15 @@
         </w:numPr>
       </w:pPr>
       <w:r>
-        <w:t>Perform the analysis. Get the data ready for analysis, carry out your analysis/modelling</w:t>
-      </w:r>
-      <w:r>
-        <w:t xml:space="preserve"> </w:t>
-      </w:r>
-      <w:r>
-        <w:t>as needed, validate your results and communicate observations, iterating through this</w:t>
-      </w:r>
-      <w:r>
-        <w:t xml:space="preserve"> </w:t>
-      </w:r>
-      <w:r>
-        <w:t>process. Analytical operations can include data processing to an extent that is needed</w:t>
-      </w:r>
-      <w:r>
-        <w:t xml:space="preserve"> </w:t>
-      </w:r>
-      <w:r>
-        <w:t>(not all datasets are messy) to prepare a useful and robust dataset to work within, and data</w:t>
-      </w:r>
-      <w:r>
-        <w:t xml:space="preserve"> </w:t>
-      </w:r>
-      <w:r>
-        <w:t>derivation (such as feature engineering).</w:t>
+        <w:t xml:space="preserve">Perform the analysis. Get the data ready for analysis, carry out your analysis/modelling as needed, validate your </w:t>
+      </w:r>
+      <w:proofErr w:type="gramStart"/>
+      <w:r>
+        <w:t>results</w:t>
+      </w:r>
+      <w:proofErr w:type="gramEnd"/>
+      <w:r>
+        <w:t xml:space="preserve"> and communicate observations, iterating through this process. Analytical operations can include data processing to an extent that is needed (not all datasets are messy) to prepare a useful and robust dataset to work within, and data derivation (such as feature engineering).</w:t>
       </w:r>
     </w:p>
     <w:p>
@@ -1562,19 +1810,7 @@
       </w:pPr>
       <w:r>
         <w:lastRenderedPageBreak/>
-        <w:t>You might establish a baseline result first, computing metrics on training and validation</w:t>
-      </w:r>
-      <w:r>
-        <w:t xml:space="preserve"> </w:t>
-      </w:r>
-      <w:r>
-        <w:t>sets, analyse errors, work on succeeding iterations, and alternative models. (If initial</w:t>
-      </w:r>
-      <w:r>
-        <w:t xml:space="preserve"> </w:t>
-      </w:r>
-      <w:r>
-        <w:t>metrics are amazing and there are no errors is the problem too easy?)</w:t>
+        <w:t>You might establish a baseline result first, computing metrics on training and validation sets, analyse errors, work on succeeding iterations, and alternative models. (If initial metrics are amazing and there are no errors is the problem too easy?)</w:t>
       </w:r>
     </w:p>
     <w:p>
@@ -1611,7 +1847,14 @@
         <w:rPr>
           <w:u w:val="single"/>
         </w:rPr>
-        <w:t>Conclusions and referencing</w:t>
+        <w:t xml:space="preserve">Conclusions and </w:t>
+      </w:r>
+      <w:proofErr w:type="gramStart"/>
+      <w:r>
+        <w:rPr>
+          <w:u w:val="single"/>
+        </w:rPr>
+        <w:t>referencing</w:t>
       </w:r>
       <w:r>
         <w:rPr>
@@ -1619,6 +1862,7 @@
         </w:rPr>
         <w:t>:</w:t>
       </w:r>
+      <w:proofErr w:type="gramEnd"/>
       <w:r>
         <w:t xml:space="preserve"> lessons learned, references (using Harvard format) and future work. (10%)</w:t>
       </w:r>
@@ -1644,8 +1888,13 @@
       </w:r>
     </w:p>
     <w:p>
-      <w:r>
-        <w:t>also a chance to report further conclusions and discussion of your work from your individual</w:t>
+      <w:proofErr w:type="gramStart"/>
+      <w:r>
+        <w:t>also</w:t>
+      </w:r>
+      <w:proofErr w:type="gramEnd"/>
+      <w:r>
+        <w:t xml:space="preserve"> a chance to report further conclusions and discussion of your work from your individual</w:t>
       </w:r>
     </w:p>
     <w:p>
@@ -1655,7 +1904,7 @@
     </w:p>
     <w:p/>
     <w:sectPr>
-      <w:footerReference w:type="default" r:id="rId9"/>
+      <w:footerReference w:type="default" r:id="rId11"/>
       <w:pgSz w:w="11906" w:h="16838"/>
       <w:pgMar w:top="1418" w:right="1418" w:bottom="1418" w:left="1418" w:header="709" w:footer="709" w:gutter="0"/>
       <w:pgNumType w:start="0"/>
@@ -1972,6 +2221,119 @@
     </w:lvl>
   </w:abstractNum>
   <w:abstractNum w:abstractNumId="2" w15:restartNumberingAfterBreak="0">
+    <w:nsid w:val="127828A8"/>
+    <w:multiLevelType w:val="hybridMultilevel"/>
+    <w:tmpl w:val="B95C8D18"/>
+    <w:lvl w:ilvl="0" w:tplc="0809000D">
+      <w:start w:val="1"/>
+      <w:numFmt w:val="bullet"/>
+      <w:lvlText w:val=""/>
+      <w:lvlJc w:val="left"/>
+      <w:pPr>
+        <w:ind w:left="1799" w:hanging="360"/>
+      </w:pPr>
+      <w:rPr>
+        <w:rFonts w:ascii="Wingdings" w:hAnsi="Wingdings" w:hint="default"/>
+      </w:rPr>
+    </w:lvl>
+    <w:lvl w:ilvl="1" w:tplc="08090003" w:tentative="1">
+      <w:start w:val="1"/>
+      <w:numFmt w:val="bullet"/>
+      <w:lvlText w:val="o"/>
+      <w:lvlJc w:val="left"/>
+      <w:pPr>
+        <w:ind w:left="2519" w:hanging="360"/>
+      </w:pPr>
+      <w:rPr>
+        <w:rFonts w:ascii="Courier New" w:hAnsi="Courier New" w:cs="Courier New" w:hint="default"/>
+      </w:rPr>
+    </w:lvl>
+    <w:lvl w:ilvl="2" w:tplc="08090005" w:tentative="1">
+      <w:start w:val="1"/>
+      <w:numFmt w:val="bullet"/>
+      <w:lvlText w:val=""/>
+      <w:lvlJc w:val="left"/>
+      <w:pPr>
+        <w:ind w:left="3239" w:hanging="360"/>
+      </w:pPr>
+      <w:rPr>
+        <w:rFonts w:ascii="Wingdings" w:hAnsi="Wingdings" w:hint="default"/>
+      </w:rPr>
+    </w:lvl>
+    <w:lvl w:ilvl="3" w:tplc="08090001" w:tentative="1">
+      <w:start w:val="1"/>
+      <w:numFmt w:val="bullet"/>
+      <w:lvlText w:val=""/>
+      <w:lvlJc w:val="left"/>
+      <w:pPr>
+        <w:ind w:left="3959" w:hanging="360"/>
+      </w:pPr>
+      <w:rPr>
+        <w:rFonts w:ascii="Symbol" w:hAnsi="Symbol" w:hint="default"/>
+      </w:rPr>
+    </w:lvl>
+    <w:lvl w:ilvl="4" w:tplc="08090003" w:tentative="1">
+      <w:start w:val="1"/>
+      <w:numFmt w:val="bullet"/>
+      <w:lvlText w:val="o"/>
+      <w:lvlJc w:val="left"/>
+      <w:pPr>
+        <w:ind w:left="4679" w:hanging="360"/>
+      </w:pPr>
+      <w:rPr>
+        <w:rFonts w:ascii="Courier New" w:hAnsi="Courier New" w:cs="Courier New" w:hint="default"/>
+      </w:rPr>
+    </w:lvl>
+    <w:lvl w:ilvl="5" w:tplc="08090005" w:tentative="1">
+      <w:start w:val="1"/>
+      <w:numFmt w:val="bullet"/>
+      <w:lvlText w:val=""/>
+      <w:lvlJc w:val="left"/>
+      <w:pPr>
+        <w:ind w:left="5399" w:hanging="360"/>
+      </w:pPr>
+      <w:rPr>
+        <w:rFonts w:ascii="Wingdings" w:hAnsi="Wingdings" w:hint="default"/>
+      </w:rPr>
+    </w:lvl>
+    <w:lvl w:ilvl="6" w:tplc="08090001" w:tentative="1">
+      <w:start w:val="1"/>
+      <w:numFmt w:val="bullet"/>
+      <w:lvlText w:val=""/>
+      <w:lvlJc w:val="left"/>
+      <w:pPr>
+        <w:ind w:left="6119" w:hanging="360"/>
+      </w:pPr>
+      <w:rPr>
+        <w:rFonts w:ascii="Symbol" w:hAnsi="Symbol" w:hint="default"/>
+      </w:rPr>
+    </w:lvl>
+    <w:lvl w:ilvl="7" w:tplc="08090003" w:tentative="1">
+      <w:start w:val="1"/>
+      <w:numFmt w:val="bullet"/>
+      <w:lvlText w:val="o"/>
+      <w:lvlJc w:val="left"/>
+      <w:pPr>
+        <w:ind w:left="6839" w:hanging="360"/>
+      </w:pPr>
+      <w:rPr>
+        <w:rFonts w:ascii="Courier New" w:hAnsi="Courier New" w:cs="Courier New" w:hint="default"/>
+      </w:rPr>
+    </w:lvl>
+    <w:lvl w:ilvl="8" w:tplc="08090005" w:tentative="1">
+      <w:start w:val="1"/>
+      <w:numFmt w:val="bullet"/>
+      <w:lvlText w:val=""/>
+      <w:lvlJc w:val="left"/>
+      <w:pPr>
+        <w:ind w:left="7559" w:hanging="360"/>
+      </w:pPr>
+      <w:rPr>
+        <w:rFonts w:ascii="Wingdings" w:hAnsi="Wingdings" w:hint="default"/>
+      </w:rPr>
+    </w:lvl>
+  </w:abstractNum>
+  <w:abstractNum w:abstractNumId="3" w15:restartNumberingAfterBreak="0">
     <w:nsid w:val="18A5279B"/>
     <w:multiLevelType w:val="hybridMultilevel"/>
     <w:tmpl w:val="1CC63FF2"/>
@@ -2084,10 +2446,10 @@
       </w:rPr>
     </w:lvl>
   </w:abstractNum>
-  <w:abstractNum w:abstractNumId="3" w15:restartNumberingAfterBreak="0">
+  <w:abstractNum w:abstractNumId="4" w15:restartNumberingAfterBreak="0">
     <w:nsid w:val="19004B17"/>
     <w:multiLevelType w:val="hybridMultilevel"/>
-    <w:tmpl w:val="E98AD2AA"/>
+    <w:tmpl w:val="8F9A945A"/>
     <w:lvl w:ilvl="0" w:tplc="08090001">
       <w:start w:val="1"/>
       <w:numFmt w:val="bullet"/>
@@ -2100,16 +2462,15 @@
         <w:rFonts w:ascii="Symbol" w:hAnsi="Symbol" w:hint="default"/>
       </w:rPr>
     </w:lvl>
-    <w:lvl w:ilvl="1" w:tplc="08090003" w:tentative="1">
-      <w:start w:val="1"/>
-      <w:numFmt w:val="bullet"/>
-      <w:lvlText w:val="o"/>
+    <w:lvl w:ilvl="1" w:tplc="D668D3DC">
+      <w:numFmt w:val="bullet"/>
+      <w:lvlText w:val="•"/>
       <w:lvlJc w:val="left"/>
       <w:pPr>
         <w:ind w:left="1799" w:hanging="360"/>
       </w:pPr>
       <w:rPr>
-        <w:rFonts w:ascii="Courier New" w:hAnsi="Courier New" w:cs="Courier New" w:hint="default"/>
+        <w:rFonts w:ascii="Cambria" w:eastAsiaTheme="minorHAnsi" w:hAnsi="Cambria" w:cstheme="minorBidi" w:hint="default"/>
       </w:rPr>
     </w:lvl>
     <w:lvl w:ilvl="2" w:tplc="08090005" w:tentative="1">
@@ -2197,7 +2558,7 @@
       </w:rPr>
     </w:lvl>
   </w:abstractNum>
-  <w:abstractNum w:abstractNumId="4" w15:restartNumberingAfterBreak="0">
+  <w:abstractNum w:abstractNumId="5" w15:restartNumberingAfterBreak="0">
     <w:nsid w:val="1ACD4E4B"/>
     <w:multiLevelType w:val="hybridMultilevel"/>
     <w:tmpl w:val="3DB6B95C"/>
@@ -2310,7 +2671,7 @@
       </w:rPr>
     </w:lvl>
   </w:abstractNum>
-  <w:abstractNum w:abstractNumId="5" w15:restartNumberingAfterBreak="0">
+  <w:abstractNum w:abstractNumId="6" w15:restartNumberingAfterBreak="0">
     <w:nsid w:val="253768A2"/>
     <w:multiLevelType w:val="hybridMultilevel"/>
     <w:tmpl w:val="9594E9D2"/>
@@ -2423,7 +2784,7 @@
       </w:rPr>
     </w:lvl>
   </w:abstractNum>
-  <w:abstractNum w:abstractNumId="6" w15:restartNumberingAfterBreak="0">
+  <w:abstractNum w:abstractNumId="7" w15:restartNumberingAfterBreak="0">
     <w:nsid w:val="28CD7990"/>
     <w:multiLevelType w:val="hybridMultilevel"/>
     <w:tmpl w:val="34CCE4B8"/>
@@ -2536,7 +2897,119 @@
       </w:rPr>
     </w:lvl>
   </w:abstractNum>
-  <w:abstractNum w:abstractNumId="7" w15:restartNumberingAfterBreak="0">
+  <w:abstractNum w:abstractNumId="8" w15:restartNumberingAfterBreak="0">
+    <w:nsid w:val="2F0920A5"/>
+    <w:multiLevelType w:val="hybridMultilevel"/>
+    <w:tmpl w:val="9698EBEA"/>
+    <w:lvl w:ilvl="0" w:tplc="C5D63C4C">
+      <w:numFmt w:val="bullet"/>
+      <w:lvlText w:val="•"/>
+      <w:lvlJc w:val="left"/>
+      <w:pPr>
+        <w:ind w:left="1439" w:hanging="360"/>
+      </w:pPr>
+      <w:rPr>
+        <w:rFonts w:ascii="Cambria" w:eastAsiaTheme="minorHAnsi" w:hAnsi="Cambria" w:cstheme="minorBidi" w:hint="default"/>
+      </w:rPr>
+    </w:lvl>
+    <w:lvl w:ilvl="1" w:tplc="08090003" w:tentative="1">
+      <w:start w:val="1"/>
+      <w:numFmt w:val="bullet"/>
+      <w:lvlText w:val="o"/>
+      <w:lvlJc w:val="left"/>
+      <w:pPr>
+        <w:ind w:left="2159" w:hanging="360"/>
+      </w:pPr>
+      <w:rPr>
+        <w:rFonts w:ascii="Courier New" w:hAnsi="Courier New" w:cs="Courier New" w:hint="default"/>
+      </w:rPr>
+    </w:lvl>
+    <w:lvl w:ilvl="2" w:tplc="08090005" w:tentative="1">
+      <w:start w:val="1"/>
+      <w:numFmt w:val="bullet"/>
+      <w:lvlText w:val=""/>
+      <w:lvlJc w:val="left"/>
+      <w:pPr>
+        <w:ind w:left="2879" w:hanging="360"/>
+      </w:pPr>
+      <w:rPr>
+        <w:rFonts w:ascii="Wingdings" w:hAnsi="Wingdings" w:hint="default"/>
+      </w:rPr>
+    </w:lvl>
+    <w:lvl w:ilvl="3" w:tplc="08090001" w:tentative="1">
+      <w:start w:val="1"/>
+      <w:numFmt w:val="bullet"/>
+      <w:lvlText w:val=""/>
+      <w:lvlJc w:val="left"/>
+      <w:pPr>
+        <w:ind w:left="3599" w:hanging="360"/>
+      </w:pPr>
+      <w:rPr>
+        <w:rFonts w:ascii="Symbol" w:hAnsi="Symbol" w:hint="default"/>
+      </w:rPr>
+    </w:lvl>
+    <w:lvl w:ilvl="4" w:tplc="08090003" w:tentative="1">
+      <w:start w:val="1"/>
+      <w:numFmt w:val="bullet"/>
+      <w:lvlText w:val="o"/>
+      <w:lvlJc w:val="left"/>
+      <w:pPr>
+        <w:ind w:left="4319" w:hanging="360"/>
+      </w:pPr>
+      <w:rPr>
+        <w:rFonts w:ascii="Courier New" w:hAnsi="Courier New" w:cs="Courier New" w:hint="default"/>
+      </w:rPr>
+    </w:lvl>
+    <w:lvl w:ilvl="5" w:tplc="08090005" w:tentative="1">
+      <w:start w:val="1"/>
+      <w:numFmt w:val="bullet"/>
+      <w:lvlText w:val=""/>
+      <w:lvlJc w:val="left"/>
+      <w:pPr>
+        <w:ind w:left="5039" w:hanging="360"/>
+      </w:pPr>
+      <w:rPr>
+        <w:rFonts w:ascii="Wingdings" w:hAnsi="Wingdings" w:hint="default"/>
+      </w:rPr>
+    </w:lvl>
+    <w:lvl w:ilvl="6" w:tplc="08090001" w:tentative="1">
+      <w:start w:val="1"/>
+      <w:numFmt w:val="bullet"/>
+      <w:lvlText w:val=""/>
+      <w:lvlJc w:val="left"/>
+      <w:pPr>
+        <w:ind w:left="5759" w:hanging="360"/>
+      </w:pPr>
+      <w:rPr>
+        <w:rFonts w:ascii="Symbol" w:hAnsi="Symbol" w:hint="default"/>
+      </w:rPr>
+    </w:lvl>
+    <w:lvl w:ilvl="7" w:tplc="08090003" w:tentative="1">
+      <w:start w:val="1"/>
+      <w:numFmt w:val="bullet"/>
+      <w:lvlText w:val="o"/>
+      <w:lvlJc w:val="left"/>
+      <w:pPr>
+        <w:ind w:left="6479" w:hanging="360"/>
+      </w:pPr>
+      <w:rPr>
+        <w:rFonts w:ascii="Courier New" w:hAnsi="Courier New" w:cs="Courier New" w:hint="default"/>
+      </w:rPr>
+    </w:lvl>
+    <w:lvl w:ilvl="8" w:tplc="08090005" w:tentative="1">
+      <w:start w:val="1"/>
+      <w:numFmt w:val="bullet"/>
+      <w:lvlText w:val=""/>
+      <w:lvlJc w:val="left"/>
+      <w:pPr>
+        <w:ind w:left="7199" w:hanging="360"/>
+      </w:pPr>
+      <w:rPr>
+        <w:rFonts w:ascii="Wingdings" w:hAnsi="Wingdings" w:hint="default"/>
+      </w:rPr>
+    </w:lvl>
+  </w:abstractNum>
+  <w:abstractNum w:abstractNumId="9" w15:restartNumberingAfterBreak="0">
     <w:nsid w:val="2F212E91"/>
     <w:multiLevelType w:val="hybridMultilevel"/>
     <w:tmpl w:val="37427012"/>
@@ -2648,7 +3121,7 @@
       </w:rPr>
     </w:lvl>
   </w:abstractNum>
-  <w:abstractNum w:abstractNumId="8" w15:restartNumberingAfterBreak="0">
+  <w:abstractNum w:abstractNumId="10" w15:restartNumberingAfterBreak="0">
     <w:nsid w:val="30112F77"/>
     <w:multiLevelType w:val="hybridMultilevel"/>
     <w:tmpl w:val="55645984"/>
@@ -2761,7 +3234,7 @@
       </w:rPr>
     </w:lvl>
   </w:abstractNum>
-  <w:abstractNum w:abstractNumId="9" w15:restartNumberingAfterBreak="0">
+  <w:abstractNum w:abstractNumId="11" w15:restartNumberingAfterBreak="0">
     <w:nsid w:val="36906DCC"/>
     <w:multiLevelType w:val="hybridMultilevel"/>
     <w:tmpl w:val="01C41922"/>
@@ -2873,7 +3346,120 @@
       </w:rPr>
     </w:lvl>
   </w:abstractNum>
-  <w:abstractNum w:abstractNumId="10" w15:restartNumberingAfterBreak="0">
+  <w:abstractNum w:abstractNumId="12" w15:restartNumberingAfterBreak="0">
+    <w:nsid w:val="487F6523"/>
+    <w:multiLevelType w:val="hybridMultilevel"/>
+    <w:tmpl w:val="969EBB6A"/>
+    <w:lvl w:ilvl="0" w:tplc="0809000B">
+      <w:start w:val="1"/>
+      <w:numFmt w:val="bullet"/>
+      <w:lvlText w:val=""/>
+      <w:lvlJc w:val="left"/>
+      <w:pPr>
+        <w:ind w:left="2160" w:hanging="360"/>
+      </w:pPr>
+      <w:rPr>
+        <w:rFonts w:ascii="Wingdings" w:hAnsi="Wingdings" w:hint="default"/>
+      </w:rPr>
+    </w:lvl>
+    <w:lvl w:ilvl="1" w:tplc="FFFFFFFF" w:tentative="1">
+      <w:start w:val="1"/>
+      <w:numFmt w:val="bullet"/>
+      <w:lvlText w:val="o"/>
+      <w:lvlJc w:val="left"/>
+      <w:pPr>
+        <w:ind w:left="2880" w:hanging="360"/>
+      </w:pPr>
+      <w:rPr>
+        <w:rFonts w:ascii="Courier New" w:hAnsi="Courier New" w:cs="Courier New" w:hint="default"/>
+      </w:rPr>
+    </w:lvl>
+    <w:lvl w:ilvl="2" w:tplc="FFFFFFFF" w:tentative="1">
+      <w:start w:val="1"/>
+      <w:numFmt w:val="bullet"/>
+      <w:lvlText w:val=""/>
+      <w:lvlJc w:val="left"/>
+      <w:pPr>
+        <w:ind w:left="3600" w:hanging="360"/>
+      </w:pPr>
+      <w:rPr>
+        <w:rFonts w:ascii="Wingdings" w:hAnsi="Wingdings" w:hint="default"/>
+      </w:rPr>
+    </w:lvl>
+    <w:lvl w:ilvl="3" w:tplc="FFFFFFFF" w:tentative="1">
+      <w:start w:val="1"/>
+      <w:numFmt w:val="bullet"/>
+      <w:lvlText w:val=""/>
+      <w:lvlJc w:val="left"/>
+      <w:pPr>
+        <w:ind w:left="4320" w:hanging="360"/>
+      </w:pPr>
+      <w:rPr>
+        <w:rFonts w:ascii="Symbol" w:hAnsi="Symbol" w:hint="default"/>
+      </w:rPr>
+    </w:lvl>
+    <w:lvl w:ilvl="4" w:tplc="FFFFFFFF" w:tentative="1">
+      <w:start w:val="1"/>
+      <w:numFmt w:val="bullet"/>
+      <w:lvlText w:val="o"/>
+      <w:lvlJc w:val="left"/>
+      <w:pPr>
+        <w:ind w:left="5040" w:hanging="360"/>
+      </w:pPr>
+      <w:rPr>
+        <w:rFonts w:ascii="Courier New" w:hAnsi="Courier New" w:cs="Courier New" w:hint="default"/>
+      </w:rPr>
+    </w:lvl>
+    <w:lvl w:ilvl="5" w:tplc="FFFFFFFF" w:tentative="1">
+      <w:start w:val="1"/>
+      <w:numFmt w:val="bullet"/>
+      <w:lvlText w:val=""/>
+      <w:lvlJc w:val="left"/>
+      <w:pPr>
+        <w:ind w:left="5760" w:hanging="360"/>
+      </w:pPr>
+      <w:rPr>
+        <w:rFonts w:ascii="Wingdings" w:hAnsi="Wingdings" w:hint="default"/>
+      </w:rPr>
+    </w:lvl>
+    <w:lvl w:ilvl="6" w:tplc="FFFFFFFF" w:tentative="1">
+      <w:start w:val="1"/>
+      <w:numFmt w:val="bullet"/>
+      <w:lvlText w:val=""/>
+      <w:lvlJc w:val="left"/>
+      <w:pPr>
+        <w:ind w:left="6480" w:hanging="360"/>
+      </w:pPr>
+      <w:rPr>
+        <w:rFonts w:ascii="Symbol" w:hAnsi="Symbol" w:hint="default"/>
+      </w:rPr>
+    </w:lvl>
+    <w:lvl w:ilvl="7" w:tplc="FFFFFFFF" w:tentative="1">
+      <w:start w:val="1"/>
+      <w:numFmt w:val="bullet"/>
+      <w:lvlText w:val="o"/>
+      <w:lvlJc w:val="left"/>
+      <w:pPr>
+        <w:ind w:left="7200" w:hanging="360"/>
+      </w:pPr>
+      <w:rPr>
+        <w:rFonts w:ascii="Courier New" w:hAnsi="Courier New" w:cs="Courier New" w:hint="default"/>
+      </w:rPr>
+    </w:lvl>
+    <w:lvl w:ilvl="8" w:tplc="FFFFFFFF" w:tentative="1">
+      <w:start w:val="1"/>
+      <w:numFmt w:val="bullet"/>
+      <w:lvlText w:val=""/>
+      <w:lvlJc w:val="left"/>
+      <w:pPr>
+        <w:ind w:left="7920" w:hanging="360"/>
+      </w:pPr>
+      <w:rPr>
+        <w:rFonts w:ascii="Wingdings" w:hAnsi="Wingdings" w:hint="default"/>
+      </w:rPr>
+    </w:lvl>
+  </w:abstractNum>
+  <w:abstractNum w:abstractNumId="13" w15:restartNumberingAfterBreak="0">
     <w:nsid w:val="4CFC2D12"/>
     <w:multiLevelType w:val="hybridMultilevel"/>
     <w:tmpl w:val="9026A2FC"/>
@@ -2986,7 +3572,7 @@
       </w:rPr>
     </w:lvl>
   </w:abstractNum>
-  <w:abstractNum w:abstractNumId="11" w15:restartNumberingAfterBreak="0">
+  <w:abstractNum w:abstractNumId="14" w15:restartNumberingAfterBreak="0">
     <w:nsid w:val="523E6CE4"/>
     <w:multiLevelType w:val="hybridMultilevel"/>
     <w:tmpl w:val="532E9852"/>
@@ -3099,7 +3685,7 @@
       </w:rPr>
     </w:lvl>
   </w:abstractNum>
-  <w:abstractNum w:abstractNumId="12" w15:restartNumberingAfterBreak="0">
+  <w:abstractNum w:abstractNumId="15" w15:restartNumberingAfterBreak="0">
     <w:nsid w:val="52816865"/>
     <w:multiLevelType w:val="hybridMultilevel"/>
     <w:tmpl w:val="67F0CB48"/>
@@ -3212,7 +3798,7 @@
       </w:rPr>
     </w:lvl>
   </w:abstractNum>
-  <w:abstractNum w:abstractNumId="13" w15:restartNumberingAfterBreak="0">
+  <w:abstractNum w:abstractNumId="16" w15:restartNumberingAfterBreak="0">
     <w:nsid w:val="55FD1EB9"/>
     <w:multiLevelType w:val="hybridMultilevel"/>
     <w:tmpl w:val="938CC990"/>
@@ -3298,7 +3884,7 @@
       </w:pPr>
     </w:lvl>
   </w:abstractNum>
-  <w:abstractNum w:abstractNumId="14" w15:restartNumberingAfterBreak="0">
+  <w:abstractNum w:abstractNumId="17" w15:restartNumberingAfterBreak="0">
     <w:nsid w:val="56901092"/>
     <w:multiLevelType w:val="hybridMultilevel"/>
     <w:tmpl w:val="CD30258E"/>
@@ -3411,7 +3997,233 @@
       </w:rPr>
     </w:lvl>
   </w:abstractNum>
-  <w:abstractNum w:abstractNumId="15" w15:restartNumberingAfterBreak="0">
+  <w:abstractNum w:abstractNumId="18" w15:restartNumberingAfterBreak="0">
+    <w:nsid w:val="5D694BD2"/>
+    <w:multiLevelType w:val="hybridMultilevel"/>
+    <w:tmpl w:val="BF221AA4"/>
+    <w:lvl w:ilvl="0" w:tplc="0809000D">
+      <w:start w:val="1"/>
+      <w:numFmt w:val="bullet"/>
+      <w:lvlText w:val=""/>
+      <w:lvlJc w:val="left"/>
+      <w:pPr>
+        <w:ind w:left="1439" w:hanging="360"/>
+      </w:pPr>
+      <w:rPr>
+        <w:rFonts w:ascii="Wingdings" w:hAnsi="Wingdings" w:hint="default"/>
+      </w:rPr>
+    </w:lvl>
+    <w:lvl w:ilvl="1" w:tplc="08090003" w:tentative="1">
+      <w:start w:val="1"/>
+      <w:numFmt w:val="bullet"/>
+      <w:lvlText w:val="o"/>
+      <w:lvlJc w:val="left"/>
+      <w:pPr>
+        <w:ind w:left="2159" w:hanging="360"/>
+      </w:pPr>
+      <w:rPr>
+        <w:rFonts w:ascii="Courier New" w:hAnsi="Courier New" w:cs="Courier New" w:hint="default"/>
+      </w:rPr>
+    </w:lvl>
+    <w:lvl w:ilvl="2" w:tplc="08090005" w:tentative="1">
+      <w:start w:val="1"/>
+      <w:numFmt w:val="bullet"/>
+      <w:lvlText w:val=""/>
+      <w:lvlJc w:val="left"/>
+      <w:pPr>
+        <w:ind w:left="2879" w:hanging="360"/>
+      </w:pPr>
+      <w:rPr>
+        <w:rFonts w:ascii="Wingdings" w:hAnsi="Wingdings" w:hint="default"/>
+      </w:rPr>
+    </w:lvl>
+    <w:lvl w:ilvl="3" w:tplc="08090001" w:tentative="1">
+      <w:start w:val="1"/>
+      <w:numFmt w:val="bullet"/>
+      <w:lvlText w:val=""/>
+      <w:lvlJc w:val="left"/>
+      <w:pPr>
+        <w:ind w:left="3599" w:hanging="360"/>
+      </w:pPr>
+      <w:rPr>
+        <w:rFonts w:ascii="Symbol" w:hAnsi="Symbol" w:hint="default"/>
+      </w:rPr>
+    </w:lvl>
+    <w:lvl w:ilvl="4" w:tplc="08090003" w:tentative="1">
+      <w:start w:val="1"/>
+      <w:numFmt w:val="bullet"/>
+      <w:lvlText w:val="o"/>
+      <w:lvlJc w:val="left"/>
+      <w:pPr>
+        <w:ind w:left="4319" w:hanging="360"/>
+      </w:pPr>
+      <w:rPr>
+        <w:rFonts w:ascii="Courier New" w:hAnsi="Courier New" w:cs="Courier New" w:hint="default"/>
+      </w:rPr>
+    </w:lvl>
+    <w:lvl w:ilvl="5" w:tplc="08090005" w:tentative="1">
+      <w:start w:val="1"/>
+      <w:numFmt w:val="bullet"/>
+      <w:lvlText w:val=""/>
+      <w:lvlJc w:val="left"/>
+      <w:pPr>
+        <w:ind w:left="5039" w:hanging="360"/>
+      </w:pPr>
+      <w:rPr>
+        <w:rFonts w:ascii="Wingdings" w:hAnsi="Wingdings" w:hint="default"/>
+      </w:rPr>
+    </w:lvl>
+    <w:lvl w:ilvl="6" w:tplc="08090001" w:tentative="1">
+      <w:start w:val="1"/>
+      <w:numFmt w:val="bullet"/>
+      <w:lvlText w:val=""/>
+      <w:lvlJc w:val="left"/>
+      <w:pPr>
+        <w:ind w:left="5759" w:hanging="360"/>
+      </w:pPr>
+      <w:rPr>
+        <w:rFonts w:ascii="Symbol" w:hAnsi="Symbol" w:hint="default"/>
+      </w:rPr>
+    </w:lvl>
+    <w:lvl w:ilvl="7" w:tplc="08090003" w:tentative="1">
+      <w:start w:val="1"/>
+      <w:numFmt w:val="bullet"/>
+      <w:lvlText w:val="o"/>
+      <w:lvlJc w:val="left"/>
+      <w:pPr>
+        <w:ind w:left="6479" w:hanging="360"/>
+      </w:pPr>
+      <w:rPr>
+        <w:rFonts w:ascii="Courier New" w:hAnsi="Courier New" w:cs="Courier New" w:hint="default"/>
+      </w:rPr>
+    </w:lvl>
+    <w:lvl w:ilvl="8" w:tplc="08090005" w:tentative="1">
+      <w:start w:val="1"/>
+      <w:numFmt w:val="bullet"/>
+      <w:lvlText w:val=""/>
+      <w:lvlJc w:val="left"/>
+      <w:pPr>
+        <w:ind w:left="7199" w:hanging="360"/>
+      </w:pPr>
+      <w:rPr>
+        <w:rFonts w:ascii="Wingdings" w:hAnsi="Wingdings" w:hint="default"/>
+      </w:rPr>
+    </w:lvl>
+  </w:abstractNum>
+  <w:abstractNum w:abstractNumId="19" w15:restartNumberingAfterBreak="0">
+    <w:nsid w:val="5D8210F9"/>
+    <w:multiLevelType w:val="hybridMultilevel"/>
+    <w:tmpl w:val="092664CA"/>
+    <w:lvl w:ilvl="0" w:tplc="0809000D">
+      <w:start w:val="1"/>
+      <w:numFmt w:val="bullet"/>
+      <w:lvlText w:val=""/>
+      <w:lvlJc w:val="left"/>
+      <w:pPr>
+        <w:ind w:left="1799" w:hanging="360"/>
+      </w:pPr>
+      <w:rPr>
+        <w:rFonts w:ascii="Wingdings" w:hAnsi="Wingdings" w:hint="default"/>
+      </w:rPr>
+    </w:lvl>
+    <w:lvl w:ilvl="1" w:tplc="0809000D">
+      <w:start w:val="1"/>
+      <w:numFmt w:val="bullet"/>
+      <w:lvlText w:val=""/>
+      <w:lvlJc w:val="left"/>
+      <w:pPr>
+        <w:ind w:left="2519" w:hanging="360"/>
+      </w:pPr>
+      <w:rPr>
+        <w:rFonts w:ascii="Wingdings" w:hAnsi="Wingdings" w:hint="default"/>
+      </w:rPr>
+    </w:lvl>
+    <w:lvl w:ilvl="2" w:tplc="08090005" w:tentative="1">
+      <w:start w:val="1"/>
+      <w:numFmt w:val="bullet"/>
+      <w:lvlText w:val=""/>
+      <w:lvlJc w:val="left"/>
+      <w:pPr>
+        <w:ind w:left="3239" w:hanging="360"/>
+      </w:pPr>
+      <w:rPr>
+        <w:rFonts w:ascii="Wingdings" w:hAnsi="Wingdings" w:hint="default"/>
+      </w:rPr>
+    </w:lvl>
+    <w:lvl w:ilvl="3" w:tplc="08090001" w:tentative="1">
+      <w:start w:val="1"/>
+      <w:numFmt w:val="bullet"/>
+      <w:lvlText w:val=""/>
+      <w:lvlJc w:val="left"/>
+      <w:pPr>
+        <w:ind w:left="3959" w:hanging="360"/>
+      </w:pPr>
+      <w:rPr>
+        <w:rFonts w:ascii="Symbol" w:hAnsi="Symbol" w:hint="default"/>
+      </w:rPr>
+    </w:lvl>
+    <w:lvl w:ilvl="4" w:tplc="08090003" w:tentative="1">
+      <w:start w:val="1"/>
+      <w:numFmt w:val="bullet"/>
+      <w:lvlText w:val="o"/>
+      <w:lvlJc w:val="left"/>
+      <w:pPr>
+        <w:ind w:left="4679" w:hanging="360"/>
+      </w:pPr>
+      <w:rPr>
+        <w:rFonts w:ascii="Courier New" w:hAnsi="Courier New" w:cs="Courier New" w:hint="default"/>
+      </w:rPr>
+    </w:lvl>
+    <w:lvl w:ilvl="5" w:tplc="08090005" w:tentative="1">
+      <w:start w:val="1"/>
+      <w:numFmt w:val="bullet"/>
+      <w:lvlText w:val=""/>
+      <w:lvlJc w:val="left"/>
+      <w:pPr>
+        <w:ind w:left="5399" w:hanging="360"/>
+      </w:pPr>
+      <w:rPr>
+        <w:rFonts w:ascii="Wingdings" w:hAnsi="Wingdings" w:hint="default"/>
+      </w:rPr>
+    </w:lvl>
+    <w:lvl w:ilvl="6" w:tplc="08090001" w:tentative="1">
+      <w:start w:val="1"/>
+      <w:numFmt w:val="bullet"/>
+      <w:lvlText w:val=""/>
+      <w:lvlJc w:val="left"/>
+      <w:pPr>
+        <w:ind w:left="6119" w:hanging="360"/>
+      </w:pPr>
+      <w:rPr>
+        <w:rFonts w:ascii="Symbol" w:hAnsi="Symbol" w:hint="default"/>
+      </w:rPr>
+    </w:lvl>
+    <w:lvl w:ilvl="7" w:tplc="08090003" w:tentative="1">
+      <w:start w:val="1"/>
+      <w:numFmt w:val="bullet"/>
+      <w:lvlText w:val="o"/>
+      <w:lvlJc w:val="left"/>
+      <w:pPr>
+        <w:ind w:left="6839" w:hanging="360"/>
+      </w:pPr>
+      <w:rPr>
+        <w:rFonts w:ascii="Courier New" w:hAnsi="Courier New" w:cs="Courier New" w:hint="default"/>
+      </w:rPr>
+    </w:lvl>
+    <w:lvl w:ilvl="8" w:tplc="08090005" w:tentative="1">
+      <w:start w:val="1"/>
+      <w:numFmt w:val="bullet"/>
+      <w:lvlText w:val=""/>
+      <w:lvlJc w:val="left"/>
+      <w:pPr>
+        <w:ind w:left="7559" w:hanging="360"/>
+      </w:pPr>
+      <w:rPr>
+        <w:rFonts w:ascii="Wingdings" w:hAnsi="Wingdings" w:hint="default"/>
+      </w:rPr>
+    </w:lvl>
+  </w:abstractNum>
+  <w:abstractNum w:abstractNumId="20" w15:restartNumberingAfterBreak="0">
     <w:nsid w:val="600B55AF"/>
     <w:multiLevelType w:val="hybridMultilevel"/>
     <w:tmpl w:val="9DD224C0"/>
@@ -3523,7 +4335,7 @@
       </w:rPr>
     </w:lvl>
   </w:abstractNum>
-  <w:abstractNum w:abstractNumId="16" w15:restartNumberingAfterBreak="0">
+  <w:abstractNum w:abstractNumId="21" w15:restartNumberingAfterBreak="0">
     <w:nsid w:val="619B3714"/>
     <w:multiLevelType w:val="hybridMultilevel"/>
     <w:tmpl w:val="517C8576"/>
@@ -3636,7 +4448,7 @@
       </w:rPr>
     </w:lvl>
   </w:abstractNum>
-  <w:abstractNum w:abstractNumId="17" w15:restartNumberingAfterBreak="0">
+  <w:abstractNum w:abstractNumId="22" w15:restartNumberingAfterBreak="0">
     <w:nsid w:val="6470602F"/>
     <w:multiLevelType w:val="hybridMultilevel"/>
     <w:tmpl w:val="3DAEC92A"/>
@@ -3749,7 +4561,7 @@
       </w:rPr>
     </w:lvl>
   </w:abstractNum>
-  <w:abstractNum w:abstractNumId="18" w15:restartNumberingAfterBreak="0">
+  <w:abstractNum w:abstractNumId="23" w15:restartNumberingAfterBreak="0">
     <w:nsid w:val="6AA46C8E"/>
     <w:multiLevelType w:val="hybridMultilevel"/>
     <w:tmpl w:val="377E5A9C"/>
@@ -3838,7 +4650,7 @@
       </w:pPr>
     </w:lvl>
   </w:abstractNum>
-  <w:abstractNum w:abstractNumId="19" w15:restartNumberingAfterBreak="0">
+  <w:abstractNum w:abstractNumId="24" w15:restartNumberingAfterBreak="0">
     <w:nsid w:val="724A4600"/>
     <w:multiLevelType w:val="hybridMultilevel"/>
     <w:tmpl w:val="5DD04A9C"/>
@@ -3951,7 +4763,7 @@
       </w:rPr>
     </w:lvl>
   </w:abstractNum>
-  <w:abstractNum w:abstractNumId="20" w15:restartNumberingAfterBreak="0">
+  <w:abstractNum w:abstractNumId="25" w15:restartNumberingAfterBreak="0">
     <w:nsid w:val="78A5116E"/>
     <w:multiLevelType w:val="hybridMultilevel"/>
     <w:tmpl w:val="DB92EB22"/>
@@ -4065,67 +4877,82 @@
     </w:lvl>
   </w:abstractNum>
   <w:num w:numId="1">
-    <w:abstractNumId w:val="4"/>
+    <w:abstractNumId w:val="5"/>
   </w:num>
   <w:num w:numId="2">
-    <w:abstractNumId w:val="16"/>
+    <w:abstractNumId w:val="21"/>
   </w:num>
   <w:num w:numId="3">
+    <w:abstractNumId w:val="11"/>
+  </w:num>
+  <w:num w:numId="4">
+    <w:abstractNumId w:val="13"/>
+  </w:num>
+  <w:num w:numId="5">
+    <w:abstractNumId w:val="25"/>
+  </w:num>
+  <w:num w:numId="6">
     <w:abstractNumId w:val="9"/>
   </w:num>
-  <w:num w:numId="4">
+  <w:num w:numId="7">
     <w:abstractNumId w:val="10"/>
   </w:num>
-  <w:num w:numId="5">
-    <w:abstractNumId w:val="20"/>
-  </w:num>
-  <w:num w:numId="6">
-    <w:abstractNumId w:val="7"/>
-  </w:num>
-  <w:num w:numId="7">
-    <w:abstractNumId w:val="8"/>
-  </w:num>
   <w:num w:numId="8">
-    <w:abstractNumId w:val="5"/>
+    <w:abstractNumId w:val="6"/>
   </w:num>
   <w:num w:numId="9">
-    <w:abstractNumId w:val="19"/>
+    <w:abstractNumId w:val="24"/>
   </w:num>
   <w:num w:numId="10">
-    <w:abstractNumId w:val="11"/>
+    <w:abstractNumId w:val="14"/>
   </w:num>
   <w:num w:numId="11">
     <w:abstractNumId w:val="0"/>
   </w:num>
   <w:num w:numId="12">
-    <w:abstractNumId w:val="12"/>
+    <w:abstractNumId w:val="15"/>
   </w:num>
   <w:num w:numId="13">
-    <w:abstractNumId w:val="14"/>
+    <w:abstractNumId w:val="17"/>
   </w:num>
   <w:num w:numId="14">
-    <w:abstractNumId w:val="2"/>
+    <w:abstractNumId w:val="3"/>
   </w:num>
   <w:num w:numId="15">
     <w:abstractNumId w:val="1"/>
   </w:num>
   <w:num w:numId="16">
+    <w:abstractNumId w:val="23"/>
+  </w:num>
+  <w:num w:numId="17">
+    <w:abstractNumId w:val="7"/>
+  </w:num>
+  <w:num w:numId="18">
+    <w:abstractNumId w:val="16"/>
+  </w:num>
+  <w:num w:numId="19">
+    <w:abstractNumId w:val="4"/>
+  </w:num>
+  <w:num w:numId="20">
+    <w:abstractNumId w:val="22"/>
+  </w:num>
+  <w:num w:numId="21">
+    <w:abstractNumId w:val="20"/>
+  </w:num>
+  <w:num w:numId="22">
+    <w:abstractNumId w:val="2"/>
+  </w:num>
+  <w:num w:numId="23">
+    <w:abstractNumId w:val="8"/>
+  </w:num>
+  <w:num w:numId="24">
+    <w:abstractNumId w:val="19"/>
+  </w:num>
+  <w:num w:numId="25">
     <w:abstractNumId w:val="18"/>
   </w:num>
-  <w:num w:numId="17">
-    <w:abstractNumId w:val="6"/>
-  </w:num>
-  <w:num w:numId="18">
-    <w:abstractNumId w:val="13"/>
-  </w:num>
-  <w:num w:numId="19">
-    <w:abstractNumId w:val="3"/>
-  </w:num>
-  <w:num w:numId="20">
-    <w:abstractNumId w:val="17"/>
-  </w:num>
-  <w:num w:numId="21">
-    <w:abstractNumId w:val="15"/>
+  <w:num w:numId="26">
+    <w:abstractNumId w:val="12"/>
   </w:num>
 </w:numbering>
 </file>
@@ -4803,6 +5630,18 @@
       <w:ind w:left="220"/>
     </w:pPr>
   </w:style>
+  <w:style w:type="character" w:styleId="UnresolvedMention">
+    <w:name w:val="Unresolved Mention"/>
+    <w:basedOn w:val="DefaultParagraphFont"/>
+    <w:uiPriority w:val="99"/>
+    <w:semiHidden/>
+    <w:unhideWhenUsed/>
+    <w:rsid w:val="007C20DE"/>
+    <w:rPr>
+      <w:color w:val="605E5C"/>
+      <w:shd w:val="clear" w:color="auto" w:fill="E1DFDD"/>
+    </w:rPr>
+  </w:style>
 </w:styles>
 </file>
 

</xml_diff>